<commit_message>
agenda updated with changes from shine
</commit_message>
<xml_diff>
--- a/project_management/internal_meetings/2012/20120103_team_meeting.docx
+++ b/project_management/internal_meetings/2012/20120103_team_meeting.docx
@@ -6,13 +6,8 @@
       <w:pPr>
         <w:pStyle w:val="Heading1"/>
       </w:pPr>
-      <w:proofErr w:type="gramStart"/>
-      <w:r>
-        <w:t>caArray</w:t>
-      </w:r>
-      <w:proofErr w:type="gramEnd"/>
-      <w:r>
-        <w:t xml:space="preserve">-caIntegrator – Status </w:t>
+      <w:r>
+        <w:t xml:space="preserve">caArray-caIntegrator – Status </w:t>
       </w:r>
       <w:r>
         <w:t>Meeting</w:t>
@@ -1138,13 +1133,8 @@
           <w:lang w:eastAsia="ja-JP"/>
         </w:rPr>
       </w:pPr>
-      <w:proofErr w:type="gramStart"/>
-      <w:r>
-        <w:t>caArray</w:t>
-      </w:r>
-      <w:proofErr w:type="gramEnd"/>
-      <w:r>
-        <w:t>:</w:t>
+      <w:r>
+        <w:t>caArray:</w:t>
       </w:r>
     </w:p>
     <w:p>
@@ -1159,21 +1149,12 @@
           <w:lang w:eastAsia="en-US"/>
         </w:rPr>
       </w:pPr>
-      <w:proofErr w:type="gramStart"/>
-      <w:r>
-        <w:rPr>
-          <w:rFonts w:asciiTheme="majorHAnsi" w:eastAsiaTheme="minorHAnsi" w:hAnsiTheme="majorHAnsi" w:cstheme="minorBidi"/>
-          <w:lang w:eastAsia="en-US"/>
-        </w:rPr>
-        <w:t>caArray</w:t>
-      </w:r>
-      <w:proofErr w:type="gramEnd"/>
-      <w:r>
-        <w:rPr>
-          <w:rFonts w:asciiTheme="majorHAnsi" w:eastAsiaTheme="minorHAnsi" w:hAnsiTheme="majorHAnsi" w:cstheme="minorBidi"/>
-          <w:lang w:eastAsia="en-US"/>
-        </w:rPr>
-        <w:t xml:space="preserve"> 2.5.0 status</w:t>
+      <w:r>
+        <w:rPr>
+          <w:rFonts w:asciiTheme="majorHAnsi" w:eastAsiaTheme="minorHAnsi" w:hAnsiTheme="majorHAnsi" w:cstheme="minorBidi"/>
+          <w:lang w:eastAsia="en-US"/>
+        </w:rPr>
+        <w:t>caArray 2.5.0 status</w:t>
       </w:r>
       <w:r>
         <w:rPr>
@@ -1243,21 +1224,12 @@
         </w:rPr>
         <w:t xml:space="preserve">: </w:t>
       </w:r>
-      <w:proofErr w:type="gramStart"/>
-      <w:r>
-        <w:rPr>
-          <w:rFonts w:asciiTheme="majorHAnsi" w:eastAsiaTheme="minorHAnsi" w:hAnsiTheme="majorHAnsi" w:cstheme="minorBidi"/>
-          <w:lang w:eastAsia="en-US"/>
-        </w:rPr>
-        <w:t>Newly-discovered</w:t>
-      </w:r>
-      <w:proofErr w:type="gramEnd"/>
-      <w:r>
-        <w:rPr>
-          <w:rFonts w:asciiTheme="majorHAnsi" w:eastAsiaTheme="minorHAnsi" w:hAnsiTheme="majorHAnsi" w:cstheme="minorBidi"/>
-          <w:lang w:eastAsia="en-US"/>
-        </w:rPr>
-        <w:t xml:space="preserve"> Agilent import bug ARRAY-2198</w:t>
+      <w:r>
+        <w:rPr>
+          <w:rFonts w:asciiTheme="majorHAnsi" w:eastAsiaTheme="minorHAnsi" w:hAnsiTheme="majorHAnsi" w:cstheme="minorBidi"/>
+          <w:lang w:eastAsia="en-US"/>
+        </w:rPr>
+        <w:t>Newly-discovered Agilent import bug ARRAY-2198</w:t>
       </w:r>
       <w:r>
         <w:rPr>
@@ -1499,13 +1471,8 @@
       <w:pPr>
         <w:pStyle w:val="Heading3"/>
       </w:pPr>
-      <w:proofErr w:type="gramStart"/>
-      <w:r>
-        <w:t>caIntegrator</w:t>
-      </w:r>
-      <w:proofErr w:type="gramEnd"/>
-      <w:r>
-        <w:t>:</w:t>
+      <w:r>
+        <w:t>caIntegrator:</w:t>
       </w:r>
     </w:p>
     <w:p>
@@ -1552,7 +1519,14 @@
           <w:rFonts w:asciiTheme="majorHAnsi" w:eastAsiaTheme="minorHAnsi" w:hAnsiTheme="majorHAnsi" w:cstheme="minorBidi"/>
           <w:lang w:eastAsia="en-US"/>
         </w:rPr>
-        <w:t>DB build</w:t>
+        <w:t xml:space="preserve">DB </w:t>
+      </w:r>
+      <w:r>
+        <w:rPr>
+          <w:rFonts w:asciiTheme="majorHAnsi" w:eastAsiaTheme="minorHAnsi" w:hAnsiTheme="majorHAnsi" w:cstheme="minorBidi"/>
+          <w:lang w:eastAsia="en-US"/>
+        </w:rPr>
+        <w:t>update</w:t>
       </w:r>
     </w:p>
     <w:p>
@@ -1639,7 +1613,7 @@
       <w:pPr>
         <w:pStyle w:val="ListParagraph"/>
         <w:numPr>
-          <w:ilvl w:val="0"/>
+          <w:ilvl w:val="1"/>
           <w:numId w:val="5"/>
         </w:numPr>
         <w:rPr>
@@ -1652,43 +1626,27 @@
           <w:rFonts w:asciiTheme="majorHAnsi" w:eastAsiaTheme="minorHAnsi" w:hAnsiTheme="majorHAnsi" w:cstheme="minorBidi"/>
           <w:lang w:eastAsia="en-US"/>
         </w:rPr>
-        <w:t xml:space="preserve">Updated project plan is here: (Will be updated only by 11:30 AM Tuesday due to vacation) </w:t>
-      </w:r>
-      <w:bookmarkStart w:id="0" w:name="_GoBack"/>
-      <w:bookmarkEnd w:id="0"/>
-      <w:r>
-        <w:fldChar w:fldCharType="begin"/>
-      </w:r>
-      <w:r>
-        <w:instrText>HYPERLINK "https://ncisvn.nci.nih.gov/svn/caintegrator2/trunk/docs/project_management/caintegrator_project_plan.mpp" \t "_blank"</w:instrText>
-      </w:r>
-      <w:r>
-        <w:fldChar w:fldCharType="separate"/>
-      </w:r>
-      <w:r>
-        <w:rPr>
-          <w:rStyle w:val="Hyperlink"/>
-        </w:rPr>
-        <w:t>https://ncisvn.nci.nih.gov/svn/caintegrator2/trunk/docs/project_management/caintegrator_project_plan.mpp</w:t>
-      </w:r>
-      <w:r>
-        <w:fldChar w:fldCharType="end"/>
-      </w:r>
-    </w:p>
-    <w:p>
-      <w:pPr>
-        <w:pStyle w:val="Heading3"/>
-      </w:pPr>
-    </w:p>
-    <w:p>
-      <w:pPr>
-        <w:pStyle w:val="Heading3"/>
-      </w:pPr>
-      <w:r>
-        <w:t>TRANSCEND</w:t>
-      </w:r>
-      <w:r>
-        <w:t>:</w:t>
+        <w:t>508 scan results</w:t>
+      </w:r>
+    </w:p>
+    <w:p>
+      <w:pPr>
+        <w:pStyle w:val="ListParagraph"/>
+        <w:numPr>
+          <w:ilvl w:val="1"/>
+          <w:numId w:val="5"/>
+        </w:numPr>
+        <w:rPr>
+          <w:rFonts w:asciiTheme="majorHAnsi" w:eastAsiaTheme="minorHAnsi" w:hAnsiTheme="majorHAnsi" w:cstheme="minorBidi"/>
+          <w:lang w:eastAsia="en-US"/>
+        </w:rPr>
+      </w:pPr>
+      <w:r>
+        <w:rPr>
+          <w:rFonts w:asciiTheme="majorHAnsi" w:eastAsiaTheme="minorHAnsi" w:hAnsiTheme="majorHAnsi" w:cstheme="minorBidi"/>
+          <w:lang w:eastAsia="en-US"/>
+        </w:rPr>
+        <w:t>JBOSS version dependency (caArray and caIntegrator)</w:t>
       </w:r>
     </w:p>
     <w:p>
@@ -1708,7 +1666,43 @@
           <w:rFonts w:asciiTheme="majorHAnsi" w:eastAsiaTheme="minorHAnsi" w:hAnsiTheme="majorHAnsi" w:cstheme="minorBidi"/>
           <w:lang w:eastAsia="en-US"/>
         </w:rPr>
-        <w:t>Setting up caIntegrator sample studies to use the caArray sample experiments - ongoing</w:t>
+        <w:t xml:space="preserve">Updated project plan is here: (Will be updated only by 11:30 AM Tuesday due to vacation) </w:t>
+      </w:r>
+      <w:bookmarkStart w:id="0" w:name="_GoBack"/>
+      <w:bookmarkEnd w:id="0"/>
+      <w:r>
+        <w:fldChar w:fldCharType="begin"/>
+      </w:r>
+      <w:r>
+        <w:instrText>HYPERLINK "https://ncisvn.nci.nih.gov/svn/caintegrator2/trunk/docs/project_management/caintegrator_project_plan.mpp" \t "_blank"</w:instrText>
+      </w:r>
+      <w:r>
+        <w:fldChar w:fldCharType="separate"/>
+      </w:r>
+      <w:r>
+        <w:rPr>
+          <w:rStyle w:val="Hyperlink"/>
+        </w:rPr>
+        <w:t>https://ncisvn.nci.nih.gov/svn/caintegrator2/trunk/docs/project_management/caintegrator_project_plan.mpp</w:t>
+      </w:r>
+      <w:r>
+        <w:fldChar w:fldCharType="end"/>
+      </w:r>
+    </w:p>
+    <w:p>
+      <w:pPr>
+        <w:pStyle w:val="Heading3"/>
+      </w:pPr>
+    </w:p>
+    <w:p>
+      <w:pPr>
+        <w:pStyle w:val="Heading3"/>
+      </w:pPr>
+      <w:r>
+        <w:t>TRANSCEND</w:t>
+      </w:r>
+      <w:r>
+        <w:t>:</w:t>
       </w:r>
     </w:p>
     <w:p>
@@ -1723,21 +1717,32 @@
           <w:lang w:eastAsia="en-US"/>
         </w:rPr>
       </w:pPr>
-      <w:proofErr w:type="gramStart"/>
-      <w:r>
-        <w:rPr>
-          <w:rFonts w:asciiTheme="majorHAnsi" w:eastAsiaTheme="minorHAnsi" w:hAnsiTheme="majorHAnsi" w:cstheme="minorBidi"/>
-          <w:lang w:eastAsia="en-US"/>
-        </w:rPr>
-        <w:t>caArray</w:t>
-      </w:r>
-      <w:proofErr w:type="gramEnd"/>
-      <w:r>
-        <w:rPr>
-          <w:rFonts w:asciiTheme="majorHAnsi" w:eastAsiaTheme="minorHAnsi" w:hAnsiTheme="majorHAnsi" w:cstheme="minorBidi"/>
-          <w:lang w:eastAsia="en-US"/>
-        </w:rPr>
-        <w:t xml:space="preserve">/CaIntegrator team discussed sample name convention to be used in caArray. </w:t>
+      <w:r>
+        <w:rPr>
+          <w:rFonts w:asciiTheme="majorHAnsi" w:eastAsiaTheme="minorHAnsi" w:hAnsiTheme="majorHAnsi" w:cstheme="minorBidi"/>
+          <w:lang w:eastAsia="en-US"/>
+        </w:rPr>
+        <w:t>Setting up caIntegrator sample studies to use the caArray sample experiments - ongoing</w:t>
+      </w:r>
+    </w:p>
+    <w:p>
+      <w:pPr>
+        <w:pStyle w:val="ListParagraph"/>
+        <w:numPr>
+          <w:ilvl w:val="0"/>
+          <w:numId w:val="5"/>
+        </w:numPr>
+        <w:rPr>
+          <w:rFonts w:asciiTheme="majorHAnsi" w:eastAsiaTheme="minorHAnsi" w:hAnsiTheme="majorHAnsi" w:cstheme="minorBidi"/>
+          <w:lang w:eastAsia="en-US"/>
+        </w:rPr>
+      </w:pPr>
+      <w:r>
+        <w:rPr>
+          <w:rFonts w:asciiTheme="majorHAnsi" w:eastAsiaTheme="minorHAnsi" w:hAnsiTheme="majorHAnsi" w:cstheme="minorBidi"/>
+          <w:lang w:eastAsia="en-US"/>
+        </w:rPr>
+        <w:t xml:space="preserve">caArray/CaIntegrator team discussed sample name convention to be used in caArray. </w:t>
       </w:r>
     </w:p>
     <w:p>
@@ -3233,6 +3238,19 @@
     </w:rPr>
   </w:style>
   <w:style w:type="character" w:customStyle="1" w:styleId="BalloonTextChar">
+    <w:name w:val="Balloon Text Char"/>
+    <w:basedOn w:val="DefaultParagraphFont"/>
+    <w:link w:val="BalloonText"/>
+    <w:uiPriority w:val="99"/>
+    <w:semiHidden/>
+    <w:rsid w:val="00EA4BF0"/>
+    <w:rPr>
+      <w:rFonts w:ascii="Lucida Grande" w:hAnsi="Lucida Grande"/>
+      <w:sz w:val="18"/>
+      <w:szCs w:val="18"/>
+    </w:rPr>
+  </w:style>
+  <w:style w:type="character" w:customStyle="1" w:styleId="BalloonTextChar0">
     <w:name w:val="Balloon Text Char"/>
     <w:basedOn w:val="DefaultParagraphFont"/>
     <w:link w:val="BalloonText"/>

</xml_diff>

<commit_message>
update on resolution of one of the caarray issues fixed in M19 tag
</commit_message>
<xml_diff>
--- a/project_management/internal_meetings/2012/20120103_team_meeting.docx
+++ b/project_management/internal_meetings/2012/20120103_team_meeting.docx
@@ -6,8 +6,13 @@
       <w:pPr>
         <w:pStyle w:val="Heading1"/>
       </w:pPr>
-      <w:r>
-        <w:t xml:space="preserve">caArray-caIntegrator – Status </w:t>
+      <w:proofErr w:type="gramStart"/>
+      <w:r>
+        <w:t>caArray</w:t>
+      </w:r>
+      <w:proofErr w:type="gramEnd"/>
+      <w:r>
+        <w:t xml:space="preserve">-caIntegrator – Status </w:t>
       </w:r>
       <w:r>
         <w:t>Meeting</w:t>
@@ -58,7 +63,18 @@
           <w:sz w:val="32"/>
           <w:szCs w:val="32"/>
         </w:rPr>
-        <w:t>02, 2012</w:t>
+        <w:t>03</w:t>
+      </w:r>
+      <w:r>
+        <w:rPr>
+          <w:rFonts w:asciiTheme="majorHAnsi" w:eastAsiaTheme="majorEastAsia" w:hAnsiTheme="majorHAnsi" w:cstheme="majorBidi"/>
+          <w:b/>
+          <w:bCs/>
+          <w:color w:val="345A8A" w:themeColor="accent1" w:themeShade="B5"/>
+          <w:sz w:val="32"/>
+          <w:szCs w:val="32"/>
+        </w:rPr>
+        <w:t>, 2012</w:t>
       </w:r>
     </w:p>
     <w:p>
@@ -179,13 +195,6 @@
                 <w:lang w:eastAsia="en-US"/>
               </w:rPr>
             </w:pPr>
-            <w:r>
-              <w:rPr>
-                <w:rFonts w:asciiTheme="majorHAnsi" w:eastAsiaTheme="minorHAnsi" w:hAnsiTheme="majorHAnsi" w:cstheme="minorBidi"/>
-                <w:lang w:eastAsia="en-US"/>
-              </w:rPr>
-              <w:t>Y</w:t>
-            </w:r>
           </w:p>
         </w:tc>
       </w:tr>
@@ -261,6 +270,13 @@
                 <w:lang w:eastAsia="en-US"/>
               </w:rPr>
             </w:pPr>
+            <w:r>
+              <w:rPr>
+                <w:rFonts w:asciiTheme="majorHAnsi" w:eastAsiaTheme="minorHAnsi" w:hAnsiTheme="majorHAnsi" w:cstheme="minorBidi"/>
+                <w:lang w:eastAsia="en-US"/>
+              </w:rPr>
+              <w:t>Y</w:t>
+            </w:r>
           </w:p>
         </w:tc>
       </w:tr>
@@ -378,13 +394,6 @@
                 <w:lang w:eastAsia="en-US"/>
               </w:rPr>
             </w:pPr>
-            <w:r>
-              <w:rPr>
-                <w:rFonts w:asciiTheme="majorHAnsi" w:eastAsiaTheme="minorHAnsi" w:hAnsiTheme="majorHAnsi" w:cstheme="minorBidi"/>
-                <w:lang w:eastAsia="en-US"/>
-              </w:rPr>
-              <w:t>Y</w:t>
-            </w:r>
           </w:p>
         </w:tc>
         <w:tc>
@@ -718,6 +727,13 @@
                 <w:lang w:eastAsia="en-US"/>
               </w:rPr>
             </w:pPr>
+            <w:r>
+              <w:rPr>
+                <w:rFonts w:asciiTheme="majorHAnsi" w:eastAsiaTheme="minorHAnsi" w:hAnsiTheme="majorHAnsi" w:cstheme="minorBidi"/>
+                <w:lang w:eastAsia="en-US"/>
+              </w:rPr>
+              <w:t>Y</w:t>
+            </w:r>
           </w:p>
         </w:tc>
       </w:tr>
@@ -943,13 +959,6 @@
                 <w:lang w:eastAsia="en-US"/>
               </w:rPr>
             </w:pPr>
-            <w:r>
-              <w:rPr>
-                <w:rFonts w:asciiTheme="majorHAnsi" w:eastAsiaTheme="minorHAnsi" w:hAnsiTheme="majorHAnsi" w:cstheme="minorBidi"/>
-                <w:lang w:eastAsia="en-US"/>
-              </w:rPr>
-              <w:t>Y</w:t>
-            </w:r>
           </w:p>
         </w:tc>
       </w:tr>
@@ -985,13 +994,6 @@
                 <w:lang w:eastAsia="en-US"/>
               </w:rPr>
             </w:pPr>
-            <w:r>
-              <w:rPr>
-                <w:rFonts w:asciiTheme="majorHAnsi" w:eastAsiaTheme="minorHAnsi" w:hAnsiTheme="majorHAnsi" w:cstheme="minorBidi"/>
-                <w:lang w:eastAsia="en-US"/>
-              </w:rPr>
-              <w:t>Y</w:t>
-            </w:r>
           </w:p>
         </w:tc>
         <w:tc>
@@ -1133,8 +1135,13 @@
           <w:lang w:eastAsia="ja-JP"/>
         </w:rPr>
       </w:pPr>
-      <w:r>
-        <w:t>caArray:</w:t>
+      <w:proofErr w:type="gramStart"/>
+      <w:r>
+        <w:t>caArray</w:t>
+      </w:r>
+      <w:proofErr w:type="gramEnd"/>
+      <w:r>
+        <w:t>:</w:t>
       </w:r>
     </w:p>
     <w:p>
@@ -1149,12 +1156,21 @@
           <w:lang w:eastAsia="en-US"/>
         </w:rPr>
       </w:pPr>
-      <w:r>
-        <w:rPr>
-          <w:rFonts w:asciiTheme="majorHAnsi" w:eastAsiaTheme="minorHAnsi" w:hAnsiTheme="majorHAnsi" w:cstheme="minorBidi"/>
-          <w:lang w:eastAsia="en-US"/>
-        </w:rPr>
-        <w:t>caArray 2.5.0 status</w:t>
+      <w:proofErr w:type="gramStart"/>
+      <w:r>
+        <w:rPr>
+          <w:rFonts w:asciiTheme="majorHAnsi" w:eastAsiaTheme="minorHAnsi" w:hAnsiTheme="majorHAnsi" w:cstheme="minorBidi"/>
+          <w:lang w:eastAsia="en-US"/>
+        </w:rPr>
+        <w:t>caArray</w:t>
+      </w:r>
+      <w:proofErr w:type="gramEnd"/>
+      <w:r>
+        <w:rPr>
+          <w:rFonts w:asciiTheme="majorHAnsi" w:eastAsiaTheme="minorHAnsi" w:hAnsiTheme="majorHAnsi" w:cstheme="minorBidi"/>
+          <w:lang w:eastAsia="en-US"/>
+        </w:rPr>
+        <w:t xml:space="preserve"> 2.5.0 status</w:t>
       </w:r>
       <w:r>
         <w:rPr>
@@ -1224,12 +1240,21 @@
         </w:rPr>
         <w:t xml:space="preserve">: </w:t>
       </w:r>
-      <w:r>
-        <w:rPr>
-          <w:rFonts w:asciiTheme="majorHAnsi" w:eastAsiaTheme="minorHAnsi" w:hAnsiTheme="majorHAnsi" w:cstheme="minorBidi"/>
-          <w:lang w:eastAsia="en-US"/>
-        </w:rPr>
-        <w:t>Newly-discovered Agilent import bug ARRAY-2198</w:t>
+      <w:proofErr w:type="gramStart"/>
+      <w:r>
+        <w:rPr>
+          <w:rFonts w:asciiTheme="majorHAnsi" w:eastAsiaTheme="minorHAnsi" w:hAnsiTheme="majorHAnsi" w:cstheme="minorBidi"/>
+          <w:lang w:eastAsia="en-US"/>
+        </w:rPr>
+        <w:t>Newly-discovered</w:t>
+      </w:r>
+      <w:proofErr w:type="gramEnd"/>
+      <w:r>
+        <w:rPr>
+          <w:rFonts w:asciiTheme="majorHAnsi" w:eastAsiaTheme="minorHAnsi" w:hAnsiTheme="majorHAnsi" w:cstheme="minorBidi"/>
+          <w:lang w:eastAsia="en-US"/>
+        </w:rPr>
+        <w:t xml:space="preserve"> Agilent import bug ARRAY-2198</w:t>
       </w:r>
       <w:r>
         <w:rPr>
@@ -1243,7 +1268,14 @@
           <w:rFonts w:asciiTheme="majorHAnsi" w:eastAsiaTheme="minorHAnsi" w:hAnsiTheme="majorHAnsi" w:cstheme="minorBidi"/>
           <w:lang w:eastAsia="en-US"/>
         </w:rPr>
-        <w:t>is Complete</w:t>
+        <w:t xml:space="preserve">is </w:t>
+      </w:r>
+      <w:r>
+        <w:rPr>
+          <w:rFonts w:asciiTheme="majorHAnsi" w:eastAsiaTheme="minorHAnsi" w:hAnsiTheme="majorHAnsi" w:cstheme="minorBidi"/>
+          <w:lang w:eastAsia="en-US"/>
+        </w:rPr>
+        <w:t>fixed in M19 tag</w:t>
       </w:r>
       <w:r>
         <w:rPr>
@@ -1251,6 +1283,49 @@
           <w:lang w:eastAsia="en-US"/>
         </w:rPr>
         <w:t>.</w:t>
+      </w:r>
+      <w:r>
+        <w:rPr>
+          <w:rFonts w:asciiTheme="majorHAnsi" w:eastAsiaTheme="minorHAnsi" w:hAnsiTheme="majorHAnsi" w:cstheme="minorBidi"/>
+          <w:lang w:eastAsia="en-US"/>
+        </w:rPr>
+        <w:t xml:space="preserve">  It is currently being verified by IQA.</w:t>
+      </w:r>
+    </w:p>
+    <w:p>
+      <w:pPr>
+        <w:pStyle w:val="ListParagraph"/>
+        <w:numPr>
+          <w:ilvl w:val="2"/>
+          <w:numId w:val="4"/>
+        </w:numPr>
+        <w:rPr>
+          <w:rFonts w:asciiTheme="majorHAnsi" w:eastAsiaTheme="minorHAnsi" w:hAnsiTheme="majorHAnsi" w:cstheme="minorBidi"/>
+          <w:lang w:eastAsia="en-US"/>
+        </w:rPr>
+      </w:pPr>
+      <w:r>
+        <w:rPr>
+          <w:rFonts w:asciiTheme="majorHAnsi" w:eastAsiaTheme="minorHAnsi" w:hAnsiTheme="majorHAnsi" w:cstheme="minorBidi"/>
+          <w:lang w:eastAsia="en-US"/>
+        </w:rPr>
+        <w:t xml:space="preserve">Details regarding ARRAy-2198:  Root cause of the problem was that JBOSS 5 now includes new set of jar files by default.  This jar file replaces the one that was used by caArray in JBOSS 4.2, but some of the classes within the jar file </w:t>
+      </w:r>
+      <w:proofErr w:type="gramStart"/>
+      <w:r>
+        <w:rPr>
+          <w:rFonts w:asciiTheme="majorHAnsi" w:eastAsiaTheme="minorHAnsi" w:hAnsiTheme="majorHAnsi" w:cstheme="minorBidi"/>
+          <w:lang w:eastAsia="en-US"/>
+        </w:rPr>
+        <w:t>was</w:t>
+      </w:r>
+      <w:proofErr w:type="gramEnd"/>
+      <w:r>
+        <w:rPr>
+          <w:rFonts w:asciiTheme="majorHAnsi" w:eastAsiaTheme="minorHAnsi" w:hAnsiTheme="majorHAnsi" w:cstheme="minorBidi"/>
+          <w:lang w:eastAsia="en-US"/>
+        </w:rPr>
+        <w:t xml:space="preserve"> different.  Rather than having to replace the jar file provided in JBOSS 5 by default, caArray code was modified to work with the new jar file.</w:t>
       </w:r>
     </w:p>
     <w:p>
@@ -1419,7 +1494,14 @@
           <w:rFonts w:asciiTheme="majorHAnsi" w:eastAsiaTheme="minorHAnsi" w:hAnsiTheme="majorHAnsi" w:cstheme="minorBidi"/>
           <w:lang w:eastAsia="en-US"/>
         </w:rPr>
-        <w:t>is working on automating the last step: setting location of the jar file.</w:t>
+        <w:t xml:space="preserve">is </w:t>
+      </w:r>
+      <w:r>
+        <w:rPr>
+          <w:rFonts w:asciiTheme="majorHAnsi" w:eastAsiaTheme="minorHAnsi" w:hAnsiTheme="majorHAnsi" w:cstheme="minorBidi"/>
+          <w:lang w:eastAsia="en-US"/>
+        </w:rPr>
+        <w:t>completed the AHP3 track set up.  KK will verify the deployment.</w:t>
       </w:r>
     </w:p>
     <w:p>
@@ -1471,8 +1553,13 @@
       <w:pPr>
         <w:pStyle w:val="Heading3"/>
       </w:pPr>
-      <w:r>
-        <w:t>caIntegrator:</w:t>
+      <w:proofErr w:type="gramStart"/>
+      <w:r>
+        <w:t>caIntegrator</w:t>
+      </w:r>
+      <w:proofErr w:type="gramEnd"/>
+      <w:r>
+        <w:t>:</w:t>
       </w:r>
     </w:p>
     <w:p>
@@ -1628,6 +1715,13 @@
         </w:rPr>
         <w:t>508 scan results</w:t>
       </w:r>
+      <w:r>
+        <w:rPr>
+          <w:rFonts w:asciiTheme="majorHAnsi" w:eastAsiaTheme="minorHAnsi" w:hAnsiTheme="majorHAnsi" w:cstheme="minorBidi"/>
+          <w:lang w:eastAsia="en-US"/>
+        </w:rPr>
+        <w:t xml:space="preserve">: about 60 % compliance prior to </w:t>
+      </w:r>
     </w:p>
     <w:p>
       <w:pPr>
@@ -1737,12 +1831,21 @@
           <w:lang w:eastAsia="en-US"/>
         </w:rPr>
       </w:pPr>
-      <w:r>
-        <w:rPr>
-          <w:rFonts w:asciiTheme="majorHAnsi" w:eastAsiaTheme="minorHAnsi" w:hAnsiTheme="majorHAnsi" w:cstheme="minorBidi"/>
-          <w:lang w:eastAsia="en-US"/>
-        </w:rPr>
-        <w:t xml:space="preserve">caArray/CaIntegrator team discussed sample name convention to be used in caArray. </w:t>
+      <w:proofErr w:type="gramStart"/>
+      <w:r>
+        <w:rPr>
+          <w:rFonts w:asciiTheme="majorHAnsi" w:eastAsiaTheme="minorHAnsi" w:hAnsiTheme="majorHAnsi" w:cstheme="minorBidi"/>
+          <w:lang w:eastAsia="en-US"/>
+        </w:rPr>
+        <w:t>caArray</w:t>
+      </w:r>
+      <w:proofErr w:type="gramEnd"/>
+      <w:r>
+        <w:rPr>
+          <w:rFonts w:asciiTheme="majorHAnsi" w:eastAsiaTheme="minorHAnsi" w:hAnsiTheme="majorHAnsi" w:cstheme="minorBidi"/>
+          <w:lang w:eastAsia="en-US"/>
+        </w:rPr>
+        <w:t xml:space="preserve">/CaIntegrator team discussed sample name convention to be used in caArray. </w:t>
       </w:r>
     </w:p>
     <w:p>
@@ -1830,35 +1933,14 @@
           <w:rFonts w:asciiTheme="majorHAnsi" w:eastAsiaTheme="minorHAnsi" w:hAnsiTheme="majorHAnsi" w:cstheme="minorBidi"/>
           <w:lang w:eastAsia="en-US"/>
         </w:rPr>
-        <w:t>The Systems team will get back to the team re</w:t>
-      </w:r>
-      <w:r>
-        <w:rPr>
-          <w:rFonts w:asciiTheme="majorHAnsi" w:eastAsiaTheme="minorHAnsi" w:hAnsiTheme="majorHAnsi" w:cstheme="minorBidi"/>
-          <w:lang w:eastAsia="en-US"/>
-        </w:rPr>
-        <w:t>:</w:t>
-      </w:r>
-      <w:r>
-        <w:rPr>
-          <w:rFonts w:asciiTheme="majorHAnsi" w:eastAsiaTheme="minorHAnsi" w:hAnsiTheme="majorHAnsi" w:cstheme="minorBidi"/>
-          <w:lang w:eastAsia="en-US"/>
-        </w:rPr>
-        <w:t xml:space="preserve"> ETA for tech</w:t>
-      </w:r>
-      <w:r>
-        <w:rPr>
-          <w:rFonts w:asciiTheme="majorHAnsi" w:eastAsiaTheme="minorHAnsi" w:hAnsiTheme="majorHAnsi" w:cstheme="minorBidi"/>
-          <w:lang w:eastAsia="en-US"/>
-        </w:rPr>
-        <w:t xml:space="preserve"> stack upgrades and AHP 3 setup</w:t>
-      </w:r>
-      <w:r>
-        <w:rPr>
-          <w:rFonts w:asciiTheme="majorHAnsi" w:eastAsiaTheme="minorHAnsi" w:hAnsiTheme="majorHAnsi" w:cstheme="minorBidi"/>
-          <w:lang w:eastAsia="en-US"/>
-        </w:rPr>
-        <w:t>.</w:t>
+        <w:t xml:space="preserve">The Systems team </w:t>
+      </w:r>
+      <w:r>
+        <w:rPr>
+          <w:rFonts w:asciiTheme="majorHAnsi" w:eastAsiaTheme="minorHAnsi" w:hAnsiTheme="majorHAnsi" w:cstheme="minorBidi"/>
+          <w:lang w:eastAsia="en-US"/>
+        </w:rPr>
+        <w:t>completed their task on 1/3/2012.  Dev team will be verifying the deployment once Stage Tier investigation is complete.</w:t>
       </w:r>
     </w:p>
     <w:p>
@@ -1917,7 +1999,7 @@
           <w:rFonts w:asciiTheme="majorHAnsi" w:eastAsiaTheme="minorHAnsi" w:hAnsiTheme="majorHAnsi" w:cstheme="minorBidi"/>
           <w:lang w:eastAsia="en-US"/>
         </w:rPr>
-        <w:t>User’s svn version problem – Zhong will send a request to the Systems team.</w:t>
+        <w:t>On vacation, no updates this week.</w:t>
       </w:r>
     </w:p>
     <w:p>
@@ -2477,9 +2559,10 @@
             <w:r>
               <w:rPr>
                 <w:rFonts w:asciiTheme="majorHAnsi" w:eastAsiaTheme="minorHAnsi" w:hAnsiTheme="majorHAnsi" w:cstheme="minorBidi"/>
-                <w:lang w:eastAsia="en-US"/>
-              </w:rPr>
-              <w:t>Not Started</w:t>
+                <w:highlight w:val="yellow"/>
+                <w:lang w:eastAsia="en-US"/>
+              </w:rPr>
+              <w:t>Completed</w:t>
             </w:r>
           </w:p>
         </w:tc>
@@ -3251,6 +3334,32 @@
     </w:rPr>
   </w:style>
   <w:style w:type="character" w:customStyle="1" w:styleId="BalloonTextChar0">
+    <w:name w:val="Balloon Text Char"/>
+    <w:basedOn w:val="DefaultParagraphFont"/>
+    <w:link w:val="BalloonText"/>
+    <w:uiPriority w:val="99"/>
+    <w:semiHidden/>
+    <w:rsid w:val="00EA4BF0"/>
+    <w:rPr>
+      <w:rFonts w:ascii="Lucida Grande" w:hAnsi="Lucida Grande"/>
+      <w:sz w:val="18"/>
+      <w:szCs w:val="18"/>
+    </w:rPr>
+  </w:style>
+  <w:style w:type="character" w:customStyle="1" w:styleId="BalloonTextChar2">
+    <w:name w:val="Balloon Text Char"/>
+    <w:basedOn w:val="DefaultParagraphFont"/>
+    <w:link w:val="BalloonText"/>
+    <w:uiPriority w:val="99"/>
+    <w:semiHidden/>
+    <w:rsid w:val="00EA4BF0"/>
+    <w:rPr>
+      <w:rFonts w:ascii="Lucida Grande" w:hAnsi="Lucida Grande"/>
+      <w:sz w:val="18"/>
+      <w:szCs w:val="18"/>
+    </w:rPr>
+  </w:style>
+  <w:style w:type="character" w:customStyle="1" w:styleId="BalloonTextChar3">
     <w:name w:val="Balloon Text Char"/>
     <w:basedOn w:val="DefaultParagraphFont"/>
     <w:link w:val="BalloonText"/>

</xml_diff>